<commit_message>
Cleaning and parameters extraction
</commit_message>
<xml_diff>
--- a/roadmap15_03.docx
+++ b/roadmap15_03.docx
@@ -34,7 +34,28 @@
         <w:rPr>
           <w:lang w:val="en-GB"/>
         </w:rPr>
-        <w:t>Add filtered data cvxEDA on s</w:t>
+        <w:t xml:space="preserve">Add filtered data </w:t>
+      </w:r>
+      <w:proofErr w:type="spellStart"/>
+      <w:r>
+        <w:rPr>
+          <w:lang w:val="en-GB"/>
+        </w:rPr>
+        <w:t>cvxEDA</w:t>
+      </w:r>
+      <w:proofErr w:type="spellEnd"/>
+      <w:r>
+        <w:rPr>
+          <w:lang w:val="en-GB"/>
+        </w:rPr>
+        <w:t xml:space="preserve"> on </w:t>
+      </w:r>
+      <w:proofErr w:type="gramStart"/>
+      <w:r>
+        <w:rPr>
+          <w:lang w:val="en-GB"/>
+        </w:rPr>
+        <w:t>s</w:t>
       </w:r>
       <w:r>
         <w:rPr>
@@ -42,6 +63,7 @@
         </w:rPr>
         <w:t>lides</w:t>
       </w:r>
+      <w:proofErr w:type="gramEnd"/>
     </w:p>
     <w:p>
       <w:pPr>
@@ -206,6 +228,1365 @@
           <w:lang w:val="en-GB"/>
         </w:rPr>
         <w:t>Apply Deep Learning</w:t>
+      </w:r>
+    </w:p>
+    <w:p>
+      <w:pPr>
+        <w:rPr>
+          <w:lang w:val="en-GB"/>
+        </w:rPr>
+      </w:pPr>
+    </w:p>
+    <w:p>
+      <w:pPr>
+        <w:rPr>
+          <w:lang w:val="en-GB"/>
+        </w:rPr>
+      </w:pPr>
+      <w:r>
+        <w:rPr>
+          <w:lang w:val="en-GB"/>
+        </w:rPr>
+        <w:t>{'</w:t>
+      </w:r>
+      <w:proofErr w:type="spellStart"/>
+      <w:r>
+        <w:rPr>
+          <w:lang w:val="en-GB"/>
+        </w:rPr>
+        <w:t>MaxRR</w:t>
+      </w:r>
+      <w:proofErr w:type="spellEnd"/>
+      <w:r>
+        <w:rPr>
+          <w:lang w:val="en-GB"/>
+        </w:rPr>
+        <w:t>': 17.667053439524736, '</w:t>
+      </w:r>
+      <w:proofErr w:type="spellStart"/>
+      <w:r>
+        <w:rPr>
+          <w:lang w:val="en-GB"/>
+        </w:rPr>
+        <w:t>MinRR</w:t>
+      </w:r>
+      <w:proofErr w:type="spellEnd"/>
+      <w:r>
+        <w:rPr>
+          <w:lang w:val="en-GB"/>
+        </w:rPr>
+        <w:t>': 0.35000105868759057, '</w:t>
+      </w:r>
+      <w:proofErr w:type="spellStart"/>
+      <w:r>
+        <w:rPr>
+          <w:lang w:val="en-GB"/>
+        </w:rPr>
+        <w:t>AvgRR</w:t>
+      </w:r>
+      <w:proofErr w:type="spellEnd"/>
+      <w:r>
+        <w:rPr>
+          <w:lang w:val="en-GB"/>
+        </w:rPr>
+        <w:t>': 0.9633711450640489, '</w:t>
+      </w:r>
+      <w:proofErr w:type="spellStart"/>
+      <w:r>
+        <w:rPr>
+          <w:lang w:val="en-GB"/>
+        </w:rPr>
+        <w:t>MaxBPM</w:t>
+      </w:r>
+      <w:proofErr w:type="spellEnd"/>
+      <w:r>
+        <w:rPr>
+          <w:lang w:val="en-GB"/>
+        </w:rPr>
+        <w:t>': 171.42805288927923, '</w:t>
+      </w:r>
+      <w:proofErr w:type="spellStart"/>
+      <w:r>
+        <w:rPr>
+          <w:lang w:val="en-GB"/>
+        </w:rPr>
+        <w:t>MinBPM</w:t>
+      </w:r>
+      <w:proofErr w:type="spellEnd"/>
+      <w:r>
+        <w:rPr>
+          <w:lang w:val="en-GB"/>
+        </w:rPr>
+        <w:t>': 3.3961520638052742, '</w:t>
+      </w:r>
+      <w:proofErr w:type="spellStart"/>
+      <w:r>
+        <w:rPr>
+          <w:lang w:val="en-GB"/>
+        </w:rPr>
+        <w:t>AvgBPM</w:t>
+      </w:r>
+      <w:proofErr w:type="spellEnd"/>
+      <w:r>
+        <w:rPr>
+          <w:lang w:val="en-GB"/>
+        </w:rPr>
+        <w:t>': 62.28129242547632, 'SDNN': 1.8785184017639118, 'SD1': 1.232831305935816, 'SD2': 2.353250888162134, 'SD1/SD2': 0.5238843474520667, 'NN20': 186, 'pNN20': 62, 'NN50': 82, 'pNN50': 27, '</w:t>
+      </w:r>
+      <w:proofErr w:type="spellStart"/>
+      <w:r>
+        <w:rPr>
+          <w:lang w:val="en-GB"/>
+        </w:rPr>
+        <w:t>ULF_Power</w:t>
+      </w:r>
+      <w:proofErr w:type="spellEnd"/>
+      <w:r>
+        <w:rPr>
+          <w:lang w:val="en-GB"/>
+        </w:rPr>
+        <w:t>': 0.0, '</w:t>
+      </w:r>
+      <w:proofErr w:type="spellStart"/>
+      <w:r>
+        <w:rPr>
+          <w:lang w:val="en-GB"/>
+        </w:rPr>
+        <w:t>VLF_Power</w:t>
+      </w:r>
+      <w:proofErr w:type="spellEnd"/>
+      <w:r>
+        <w:rPr>
+          <w:lang w:val="en-GB"/>
+        </w:rPr>
+        <w:t>': 38.62749, '</w:t>
+      </w:r>
+      <w:proofErr w:type="spellStart"/>
+      <w:r>
+        <w:rPr>
+          <w:lang w:val="en-GB"/>
+        </w:rPr>
+        <w:t>LF_Power</w:t>
+      </w:r>
+      <w:proofErr w:type="spellEnd"/>
+      <w:r>
+        <w:rPr>
+          <w:lang w:val="en-GB"/>
+        </w:rPr>
+        <w:t>': 5.85524, '</w:t>
+      </w:r>
+      <w:proofErr w:type="spellStart"/>
+      <w:r>
+        <w:rPr>
+          <w:lang w:val="en-GB"/>
+        </w:rPr>
+        <w:t>HF_Power</w:t>
+      </w:r>
+      <w:proofErr w:type="spellEnd"/>
+      <w:r>
+        <w:rPr>
+          <w:lang w:val="en-GB"/>
+        </w:rPr>
+        <w:t>': 0.07531, '</w:t>
+      </w:r>
+      <w:proofErr w:type="spellStart"/>
+      <w:r>
+        <w:rPr>
+          <w:lang w:val="en-GB"/>
+        </w:rPr>
+        <w:t>LF_HF_Ratio</w:t>
+      </w:r>
+      <w:proofErr w:type="spellEnd"/>
+      <w:r>
+        <w:rPr>
+          <w:lang w:val="en-GB"/>
+        </w:rPr>
+        <w:t>': 77.74850617447882, '</w:t>
+      </w:r>
+      <w:proofErr w:type="spellStart"/>
+      <w:r>
+        <w:rPr>
+          <w:lang w:val="en-GB"/>
+        </w:rPr>
+        <w:t>Total_Power</w:t>
+      </w:r>
+      <w:proofErr w:type="spellEnd"/>
+      <w:r>
+        <w:rPr>
+          <w:lang w:val="en-GB"/>
+        </w:rPr>
+        <w:t>': 44.558040000000005}</w:t>
+      </w:r>
+    </w:p>
+    <w:p>
+      <w:pPr>
+        <w:rPr>
+          <w:lang w:val="en-GB"/>
+        </w:rPr>
+      </w:pPr>
+    </w:p>
+    <w:p>
+      <w:pPr>
+        <w:rPr>
+          <w:lang w:val="en-GB"/>
+        </w:rPr>
+      </w:pPr>
+    </w:p>
+    <w:p>
+      <w:pPr>
+        <w:rPr>
+          <w:lang w:val="en-GB"/>
+        </w:rPr>
+      </w:pPr>
+      <w:r>
+        <w:rPr>
+          <w:lang w:val="en-GB"/>
+        </w:rPr>
+        <w:t>{'</w:t>
+      </w:r>
+      <w:proofErr w:type="spellStart"/>
+      <w:r>
+        <w:rPr>
+          <w:lang w:val="en-GB"/>
+        </w:rPr>
+        <w:t>MaxRR</w:t>
+      </w:r>
+      <w:proofErr w:type="spellEnd"/>
+      <w:r>
+        <w:rPr>
+          <w:lang w:val="en-GB"/>
+        </w:rPr>
+        <w:t>': 0.902004072253149, '</w:t>
+      </w:r>
+      <w:proofErr w:type="spellStart"/>
+      <w:r>
+        <w:rPr>
+          <w:lang w:val="en-GB"/>
+        </w:rPr>
+        <w:t>MinRR</w:t>
+      </w:r>
+      <w:proofErr w:type="spellEnd"/>
+      <w:r>
+        <w:rPr>
+          <w:lang w:val="en-GB"/>
+        </w:rPr>
+        <w:t>': 0.27300123251120567, '</w:t>
+      </w:r>
+      <w:proofErr w:type="spellStart"/>
+      <w:r>
+        <w:rPr>
+          <w:lang w:val="en-GB"/>
+        </w:rPr>
+        <w:t>AvgRR</w:t>
+      </w:r>
+      <w:proofErr w:type="spellEnd"/>
+      <w:r>
+        <w:rPr>
+          <w:lang w:val="en-GB"/>
+        </w:rPr>
+        <w:t>': 0.7351836469823828, '</w:t>
+      </w:r>
+      <w:proofErr w:type="spellStart"/>
+      <w:r>
+        <w:rPr>
+          <w:lang w:val="en-GB"/>
+        </w:rPr>
+        <w:t>MaxBPM</w:t>
+      </w:r>
+      <w:proofErr w:type="spellEnd"/>
+      <w:r>
+        <w:rPr>
+          <w:lang w:val="en-GB"/>
+        </w:rPr>
+        <w:t>': 219.7792275444662, '</w:t>
+      </w:r>
+      <w:proofErr w:type="spellStart"/>
+      <w:r>
+        <w:rPr>
+          <w:lang w:val="en-GB"/>
+        </w:rPr>
+        <w:t>MinBPM</w:t>
+      </w:r>
+      <w:proofErr w:type="spellEnd"/>
+      <w:r>
+        <w:rPr>
+          <w:lang w:val="en-GB"/>
+        </w:rPr>
+        <w:t>': 66.5185466958301, '</w:t>
+      </w:r>
+      <w:proofErr w:type="spellStart"/>
+      <w:r>
+        <w:rPr>
+          <w:lang w:val="en-GB"/>
+        </w:rPr>
+        <w:t>AvgBPM</w:t>
+      </w:r>
+      <w:proofErr w:type="spellEnd"/>
+      <w:r>
+        <w:rPr>
+          <w:lang w:val="en-GB"/>
+        </w:rPr>
+        <w:t>': 81.6122614346423, 'SDNN': 0.0761263195620586, 'SD1': 0.05098658346587891, 'SD2': 0.09481983635614595, 'SD1/SD2': 0.5377206439628506, 'NN20': 25, 'pNN20': 40, 'NN50': 9, 'pNN50': 14, '</w:t>
+      </w:r>
+      <w:proofErr w:type="spellStart"/>
+      <w:r>
+        <w:rPr>
+          <w:lang w:val="en-GB"/>
+        </w:rPr>
+        <w:t>ULF_Power</w:t>
+      </w:r>
+      <w:proofErr w:type="spellEnd"/>
+      <w:r>
+        <w:rPr>
+          <w:lang w:val="en-GB"/>
+        </w:rPr>
+        <w:t>': 0.0, '</w:t>
+      </w:r>
+      <w:proofErr w:type="spellStart"/>
+      <w:r>
+        <w:rPr>
+          <w:lang w:val="en-GB"/>
+        </w:rPr>
+        <w:t>VLF_Power</w:t>
+      </w:r>
+      <w:proofErr w:type="spellEnd"/>
+      <w:r>
+        <w:rPr>
+          <w:lang w:val="en-GB"/>
+        </w:rPr>
+        <w:t>': 0.0, '</w:t>
+      </w:r>
+      <w:proofErr w:type="spellStart"/>
+      <w:r>
+        <w:rPr>
+          <w:lang w:val="en-GB"/>
+        </w:rPr>
+        <w:t>LF_Power</w:t>
+      </w:r>
+      <w:proofErr w:type="spellEnd"/>
+      <w:r>
+        <w:rPr>
+          <w:lang w:val="en-GB"/>
+        </w:rPr>
+        <w:t>': 0.00289, '</w:t>
+      </w:r>
+      <w:proofErr w:type="spellStart"/>
+      <w:r>
+        <w:rPr>
+          <w:lang w:val="en-GB"/>
+        </w:rPr>
+        <w:t>HF_Power</w:t>
+      </w:r>
+      <w:proofErr w:type="spellEnd"/>
+      <w:r>
+        <w:rPr>
+          <w:lang w:val="en-GB"/>
+        </w:rPr>
+        <w:t>': 0.0001, '</w:t>
+      </w:r>
+      <w:proofErr w:type="spellStart"/>
+      <w:r>
+        <w:rPr>
+          <w:lang w:val="en-GB"/>
+        </w:rPr>
+        <w:t>LF_HF_Ratio</w:t>
+      </w:r>
+      <w:proofErr w:type="spellEnd"/>
+      <w:r>
+        <w:rPr>
+          <w:lang w:val="en-GB"/>
+        </w:rPr>
+        <w:t>': 28.900000000000002, '</w:t>
+      </w:r>
+      <w:proofErr w:type="spellStart"/>
+      <w:r>
+        <w:rPr>
+          <w:lang w:val="en-GB"/>
+        </w:rPr>
+        <w:t>Total_Power</w:t>
+      </w:r>
+      <w:proofErr w:type="spellEnd"/>
+      <w:r>
+        <w:rPr>
+          <w:lang w:val="en-GB"/>
+        </w:rPr>
+        <w:t>': 0.00299}</w:t>
+      </w:r>
+    </w:p>
+    <w:p>
+      <w:pPr>
+        <w:rPr>
+          <w:lang w:val="en-GB"/>
+        </w:rPr>
+      </w:pPr>
+    </w:p>
+    <w:p>
+      <w:pPr>
+        <w:rPr>
+          <w:lang w:val="en-GB"/>
+        </w:rPr>
+      </w:pPr>
+    </w:p>
+    <w:p>
+      <w:pPr>
+        <w:rPr>
+          <w:lang w:val="en-GB"/>
+        </w:rPr>
+      </w:pPr>
+      <w:r>
+        <w:rPr>
+          <w:lang w:val="en-GB"/>
+        </w:rPr>
+        <w:t>{'</w:t>
+      </w:r>
+      <w:proofErr w:type="spellStart"/>
+      <w:r>
+        <w:rPr>
+          <w:lang w:val="en-GB"/>
+        </w:rPr>
+        <w:t>MaxRR</w:t>
+      </w:r>
+      <w:proofErr w:type="spellEnd"/>
+      <w:r>
+        <w:rPr>
+          <w:lang w:val="en-GB"/>
+        </w:rPr>
+        <w:t>': 0.6470029210064183, '</w:t>
+      </w:r>
+      <w:proofErr w:type="spellStart"/>
+      <w:r>
+        <w:rPr>
+          <w:lang w:val="en-GB"/>
+        </w:rPr>
+        <w:t>MinRR</w:t>
+      </w:r>
+      <w:proofErr w:type="spellEnd"/>
+      <w:r>
+        <w:rPr>
+          <w:lang w:val="en-GB"/>
+        </w:rPr>
+        <w:t>': 0.46100208127350584, '</w:t>
+      </w:r>
+      <w:proofErr w:type="spellStart"/>
+      <w:r>
+        <w:rPr>
+          <w:lang w:val="en-GB"/>
+        </w:rPr>
+        <w:t>AvgRR</w:t>
+      </w:r>
+      <w:proofErr w:type="spellEnd"/>
+      <w:r>
+        <w:rPr>
+          <w:lang w:val="en-GB"/>
+        </w:rPr>
+        <w:t>': 0.5224661268794948, '</w:t>
+      </w:r>
+      <w:proofErr w:type="spellStart"/>
+      <w:r>
+        <w:rPr>
+          <w:lang w:val="en-GB"/>
+        </w:rPr>
+        <w:t>MaxBPM</w:t>
+      </w:r>
+      <w:proofErr w:type="spellEnd"/>
+      <w:r>
+        <w:rPr>
+          <w:lang w:val="en-GB"/>
+        </w:rPr>
+        <w:t>': 130.15125622481273, '</w:t>
+      </w:r>
+      <w:proofErr w:type="spellStart"/>
+      <w:r>
+        <w:rPr>
+          <w:lang w:val="en-GB"/>
+        </w:rPr>
+        <w:t>MinBPM</w:t>
+      </w:r>
+      <w:proofErr w:type="spellEnd"/>
+      <w:r>
+        <w:rPr>
+          <w:lang w:val="en-GB"/>
+        </w:rPr>
+        <w:t>': 92.73528457440271, '</w:t>
+      </w:r>
+      <w:proofErr w:type="spellStart"/>
+      <w:r>
+        <w:rPr>
+          <w:lang w:val="en-GB"/>
+        </w:rPr>
+        <w:t>AvgBPM</w:t>
+      </w:r>
+      <w:proofErr w:type="spellEnd"/>
+      <w:r>
+        <w:rPr>
+          <w:lang w:val="en-GB"/>
+        </w:rPr>
+        <w:t>': 114.83998083925317, 'SDNN': 0.03234927398756528, 'SD1': 0.02080826544442235, 'SD2': 0.04074269436647009, 'SD1/SD2': 0.5107238430835559, 'NN20': 157, 'pNN20': 37, 'NN50': 26, 'pNN50': 6, '</w:t>
+      </w:r>
+      <w:proofErr w:type="spellStart"/>
+      <w:r>
+        <w:rPr>
+          <w:lang w:val="en-GB"/>
+        </w:rPr>
+        <w:t>ULF_Power</w:t>
+      </w:r>
+      <w:proofErr w:type="spellEnd"/>
+      <w:r>
+        <w:rPr>
+          <w:lang w:val="en-GB"/>
+        </w:rPr>
+        <w:t>': 0.0, '</w:t>
+      </w:r>
+      <w:proofErr w:type="spellStart"/>
+      <w:r>
+        <w:rPr>
+          <w:lang w:val="en-GB"/>
+        </w:rPr>
+        <w:t>VLF_Power</w:t>
+      </w:r>
+      <w:proofErr w:type="spellEnd"/>
+      <w:r>
+        <w:rPr>
+          <w:lang w:val="en-GB"/>
+        </w:rPr>
+        <w:t>': 0.00033, '</w:t>
+      </w:r>
+      <w:proofErr w:type="spellStart"/>
+      <w:r>
+        <w:rPr>
+          <w:lang w:val="en-GB"/>
+        </w:rPr>
+        <w:t>LF_Power</w:t>
+      </w:r>
+      <w:proofErr w:type="spellEnd"/>
+      <w:r>
+        <w:rPr>
+          <w:lang w:val="en-GB"/>
+        </w:rPr>
+        <w:t>': 0.0005, '</w:t>
+      </w:r>
+      <w:proofErr w:type="spellStart"/>
+      <w:r>
+        <w:rPr>
+          <w:lang w:val="en-GB"/>
+        </w:rPr>
+        <w:t>HF_Power</w:t>
+      </w:r>
+      <w:proofErr w:type="spellEnd"/>
+      <w:r>
+        <w:rPr>
+          <w:lang w:val="en-GB"/>
+        </w:rPr>
+        <w:t>': 0.00028, '</w:t>
+      </w:r>
+      <w:proofErr w:type="spellStart"/>
+      <w:r>
+        <w:rPr>
+          <w:lang w:val="en-GB"/>
+        </w:rPr>
+        <w:t>LF_HF_Ratio</w:t>
+      </w:r>
+      <w:proofErr w:type="spellEnd"/>
+      <w:r>
+        <w:rPr>
+          <w:lang w:val="en-GB"/>
+        </w:rPr>
+        <w:t>': 1.7857142857142858, '</w:t>
+      </w:r>
+      <w:proofErr w:type="spellStart"/>
+      <w:r>
+        <w:rPr>
+          <w:lang w:val="en-GB"/>
+        </w:rPr>
+        <w:t>Total_Power</w:t>
+      </w:r>
+      <w:proofErr w:type="spellEnd"/>
+      <w:r>
+        <w:rPr>
+          <w:lang w:val="en-GB"/>
+        </w:rPr>
+        <w:t>': 0.0011099999999999999}</w:t>
+      </w:r>
+    </w:p>
+    <w:p>
+      <w:pPr>
+        <w:rPr>
+          <w:lang w:val="en-GB"/>
+        </w:rPr>
+      </w:pPr>
+    </w:p>
+    <w:p>
+      <w:pPr>
+        <w:rPr>
+          <w:lang w:val="en-GB"/>
+        </w:rPr>
+      </w:pPr>
+    </w:p>
+    <w:p>
+      <w:pPr>
+        <w:rPr>
+          <w:lang w:val="en-GB"/>
+        </w:rPr>
+      </w:pPr>
+      <w:r>
+        <w:rPr>
+          <w:lang w:val="en-GB"/>
+        </w:rPr>
+        <w:lastRenderedPageBreak/>
+        <w:t>{'</w:t>
+      </w:r>
+      <w:proofErr w:type="spellStart"/>
+      <w:r>
+        <w:rPr>
+          <w:lang w:val="en-GB"/>
+        </w:rPr>
+        <w:t>MaxRR</w:t>
+      </w:r>
+      <w:proofErr w:type="spellEnd"/>
+      <w:r>
+        <w:rPr>
+          <w:lang w:val="en-GB"/>
+        </w:rPr>
+        <w:t>': 1.0910049389087249, '</w:t>
+      </w:r>
+      <w:proofErr w:type="spellStart"/>
+      <w:r>
+        <w:rPr>
+          <w:lang w:val="en-GB"/>
+        </w:rPr>
+        <w:t>MinRR</w:t>
+      </w:r>
+      <w:proofErr w:type="spellEnd"/>
+      <w:r>
+        <w:rPr>
+          <w:lang w:val="en-GB"/>
+        </w:rPr>
+        <w:t>': 0.21000095066068525, '</w:t>
+      </w:r>
+      <w:proofErr w:type="spellStart"/>
+      <w:r>
+        <w:rPr>
+          <w:lang w:val="en-GB"/>
+        </w:rPr>
+        <w:t>AvgRR</w:t>
+      </w:r>
+      <w:proofErr w:type="spellEnd"/>
+      <w:r>
+        <w:rPr>
+          <w:lang w:val="en-GB"/>
+        </w:rPr>
+        <w:t>': 0.8125896160405885, '</w:t>
+      </w:r>
+      <w:proofErr w:type="spellStart"/>
+      <w:r>
+        <w:rPr>
+          <w:lang w:val="en-GB"/>
+        </w:rPr>
+        <w:t>MaxBPM</w:t>
+      </w:r>
+      <w:proofErr w:type="spellEnd"/>
+      <w:r>
+        <w:rPr>
+          <w:lang w:val="en-GB"/>
+        </w:rPr>
+        <w:t>': 285.7129923042426, '</w:t>
+      </w:r>
+      <w:proofErr w:type="spellStart"/>
+      <w:r>
+        <w:rPr>
+          <w:lang w:val="en-GB"/>
+        </w:rPr>
+        <w:t>MinBPM</w:t>
+      </w:r>
+      <w:proofErr w:type="spellEnd"/>
+      <w:r>
+        <w:rPr>
+          <w:lang w:val="en-GB"/>
+        </w:rPr>
+        <w:t>': 54.99516808788681, '</w:t>
+      </w:r>
+      <w:proofErr w:type="spellStart"/>
+      <w:r>
+        <w:rPr>
+          <w:lang w:val="en-GB"/>
+        </w:rPr>
+        <w:t>AvgBPM</w:t>
+      </w:r>
+      <w:proofErr w:type="spellEnd"/>
+      <w:r>
+        <w:rPr>
+          <w:lang w:val="en-GB"/>
+        </w:rPr>
+        <w:t>': 73.83800975990201, 'SDNN': 0.1730459376693045, 'SD1': 0.11752173447449703, 'SD2': 0.2146588805845299, 'SD1/SD2': 0.5474813534593947, 'NN20': 141, 'pNN20': 50, 'NN50': 68, 'pNN50': 24, '</w:t>
+      </w:r>
+      <w:proofErr w:type="spellStart"/>
+      <w:r>
+        <w:rPr>
+          <w:lang w:val="en-GB"/>
+        </w:rPr>
+        <w:t>ULF_Power</w:t>
+      </w:r>
+      <w:proofErr w:type="spellEnd"/>
+      <w:r>
+        <w:rPr>
+          <w:lang w:val="en-GB"/>
+        </w:rPr>
+        <w:t>': 0.0, '</w:t>
+      </w:r>
+      <w:proofErr w:type="spellStart"/>
+      <w:r>
+        <w:rPr>
+          <w:lang w:val="en-GB"/>
+        </w:rPr>
+        <w:t>VLF_Power</w:t>
+      </w:r>
+      <w:proofErr w:type="spellEnd"/>
+      <w:r>
+        <w:rPr>
+          <w:lang w:val="en-GB"/>
+        </w:rPr>
+        <w:t>': 0.01184, '</w:t>
+      </w:r>
+      <w:proofErr w:type="spellStart"/>
+      <w:r>
+        <w:rPr>
+          <w:lang w:val="en-GB"/>
+        </w:rPr>
+        <w:t>LF_Power</w:t>
+      </w:r>
+      <w:proofErr w:type="spellEnd"/>
+      <w:r>
+        <w:rPr>
+          <w:lang w:val="en-GB"/>
+        </w:rPr>
+        <w:t>': 0.01988, '</w:t>
+      </w:r>
+      <w:proofErr w:type="spellStart"/>
+      <w:r>
+        <w:rPr>
+          <w:lang w:val="en-GB"/>
+        </w:rPr>
+        <w:t>HF_Power</w:t>
+      </w:r>
+      <w:proofErr w:type="spellEnd"/>
+      <w:r>
+        <w:rPr>
+          <w:lang w:val="en-GB"/>
+        </w:rPr>
+        <w:t>': 0.03864, '</w:t>
+      </w:r>
+      <w:proofErr w:type="spellStart"/>
+      <w:r>
+        <w:rPr>
+          <w:lang w:val="en-GB"/>
+        </w:rPr>
+        <w:t>LF_HF_Ratio</w:t>
+      </w:r>
+      <w:proofErr w:type="spellEnd"/>
+      <w:r>
+        <w:rPr>
+          <w:lang w:val="en-GB"/>
+        </w:rPr>
+        <w:t>': 0.5144927536231884, '</w:t>
+      </w:r>
+      <w:proofErr w:type="spellStart"/>
+      <w:r>
+        <w:rPr>
+          <w:lang w:val="en-GB"/>
+        </w:rPr>
+        <w:t>Total_Power</w:t>
+      </w:r>
+      <w:proofErr w:type="spellEnd"/>
+      <w:r>
+        <w:rPr>
+          <w:lang w:val="en-GB"/>
+        </w:rPr>
+        <w:t>': 0.07036}</w:t>
+      </w:r>
+    </w:p>
+    <w:p>
+      <w:pPr>
+        <w:rPr>
+          <w:lang w:val="en-GB"/>
+        </w:rPr>
+      </w:pPr>
+    </w:p>
+    <w:p>
+      <w:pPr>
+        <w:rPr>
+          <w:lang w:val="en-GB"/>
+        </w:rPr>
+      </w:pPr>
+    </w:p>
+    <w:p>
+      <w:pPr>
+        <w:rPr>
+          <w:lang w:val="en-GB"/>
+        </w:rPr>
+      </w:pPr>
+      <w:r>
+        <w:rPr>
+          <w:lang w:val="en-GB"/>
+        </w:rPr>
+        <w:t>{'</w:t>
+      </w:r>
+      <w:proofErr w:type="spellStart"/>
+      <w:r>
+        <w:rPr>
+          <w:lang w:val="en-GB"/>
+        </w:rPr>
+        <w:t>MaxRR</w:t>
+      </w:r>
+      <w:proofErr w:type="spellEnd"/>
+      <w:r>
+        <w:rPr>
+          <w:lang w:val="en-GB"/>
+        </w:rPr>
+        <w:t>': 1.347005282373658, '</w:t>
+      </w:r>
+      <w:proofErr w:type="spellStart"/>
+      <w:r>
+        <w:rPr>
+          <w:lang w:val="en-GB"/>
+        </w:rPr>
+        <w:t>MinRR</w:t>
+      </w:r>
+      <w:proofErr w:type="spellEnd"/>
+      <w:r>
+        <w:rPr>
+          <w:lang w:val="en-GB"/>
+        </w:rPr>
+        <w:t>': 0.7550029607959345, '</w:t>
+      </w:r>
+      <w:proofErr w:type="spellStart"/>
+      <w:r>
+        <w:rPr>
+          <w:lang w:val="en-GB"/>
+        </w:rPr>
+        <w:t>AvgRR</w:t>
+      </w:r>
+      <w:proofErr w:type="spellEnd"/>
+      <w:r>
+        <w:rPr>
+          <w:lang w:val="en-GB"/>
+        </w:rPr>
+        <w:t>': 0.9957518723889782, '</w:t>
+      </w:r>
+      <w:proofErr w:type="spellStart"/>
+      <w:r>
+        <w:rPr>
+          <w:lang w:val="en-GB"/>
+        </w:rPr>
+        <w:t>MaxBPM</w:t>
+      </w:r>
+      <w:proofErr w:type="spellEnd"/>
+      <w:r>
+        <w:rPr>
+          <w:lang w:val="en-GB"/>
+        </w:rPr>
+        <w:t>': 79.4698870276577, '</w:t>
+      </w:r>
+      <w:proofErr w:type="spellStart"/>
+      <w:r>
+        <w:rPr>
+          <w:lang w:val="en-GB"/>
+        </w:rPr>
+        <w:t>MinBPM</w:t>
+      </w:r>
+      <w:proofErr w:type="spellEnd"/>
+      <w:r>
+        <w:rPr>
+          <w:lang w:val="en-GB"/>
+        </w:rPr>
+        <w:t>': 44.54325516398091, '</w:t>
+      </w:r>
+      <w:proofErr w:type="spellStart"/>
+      <w:r>
+        <w:rPr>
+          <w:lang w:val="en-GB"/>
+        </w:rPr>
+        <w:t>AvgBPM</w:t>
+      </w:r>
+      <w:proofErr w:type="spellEnd"/>
+      <w:r>
+        <w:rPr>
+          <w:lang w:val="en-GB"/>
+        </w:rPr>
+        <w:t>': 60.25597507142998, 'SDNN': 0.1347084986809807, 'SD1': 0.09868216509723106, 'SD2': 0.16295579009501437, 'SD1/SD2': 0.6055763040987534, 'NN20': 179, 'pNN20': 70, 'NN50': 93, 'pNN50': 36, '</w:t>
+      </w:r>
+      <w:proofErr w:type="spellStart"/>
+      <w:r>
+        <w:rPr>
+          <w:lang w:val="en-GB"/>
+        </w:rPr>
+        <w:t>ULF_Power</w:t>
+      </w:r>
+      <w:proofErr w:type="spellEnd"/>
+      <w:r>
+        <w:rPr>
+          <w:lang w:val="en-GB"/>
+        </w:rPr>
+        <w:t>': 0.0, '</w:t>
+      </w:r>
+      <w:proofErr w:type="spellStart"/>
+      <w:r>
+        <w:rPr>
+          <w:lang w:val="en-GB"/>
+        </w:rPr>
+        <w:t>VLF_Power</w:t>
+      </w:r>
+      <w:proofErr w:type="spellEnd"/>
+      <w:r>
+        <w:rPr>
+          <w:lang w:val="en-GB"/>
+        </w:rPr>
+        <w:t>': 0.01127, '</w:t>
+      </w:r>
+      <w:proofErr w:type="spellStart"/>
+      <w:r>
+        <w:rPr>
+          <w:lang w:val="en-GB"/>
+        </w:rPr>
+        <w:t>LF_Power</w:t>
+      </w:r>
+      <w:proofErr w:type="spellEnd"/>
+      <w:r>
+        <w:rPr>
+          <w:lang w:val="en-GB"/>
+        </w:rPr>
+        <w:t>': 0.00192, '</w:t>
+      </w:r>
+      <w:proofErr w:type="spellStart"/>
+      <w:r>
+        <w:rPr>
+          <w:lang w:val="en-GB"/>
+        </w:rPr>
+        <w:t>HF_Power</w:t>
+      </w:r>
+      <w:proofErr w:type="spellEnd"/>
+      <w:r>
+        <w:rPr>
+          <w:lang w:val="en-GB"/>
+        </w:rPr>
+        <w:t>': 0.00087, '</w:t>
+      </w:r>
+      <w:proofErr w:type="spellStart"/>
+      <w:r>
+        <w:rPr>
+          <w:lang w:val="en-GB"/>
+        </w:rPr>
+        <w:t>LF_HF_Ratio</w:t>
+      </w:r>
+      <w:proofErr w:type="spellEnd"/>
+      <w:r>
+        <w:rPr>
+          <w:lang w:val="en-GB"/>
+        </w:rPr>
+        <w:t>': 2.206896551724138, '</w:t>
+      </w:r>
+      <w:proofErr w:type="spellStart"/>
+      <w:r>
+        <w:rPr>
+          <w:lang w:val="en-GB"/>
+        </w:rPr>
+        <w:t>Total_Power</w:t>
+      </w:r>
+      <w:proofErr w:type="spellEnd"/>
+      <w:r>
+        <w:rPr>
+          <w:lang w:val="en-GB"/>
+        </w:rPr>
+        <w:t>': 0.01406}</w:t>
+      </w:r>
+    </w:p>
+    <w:p>
+      <w:pPr>
+        <w:rPr>
+          <w:lang w:val="en-GB"/>
+        </w:rPr>
+      </w:pPr>
+    </w:p>
+    <w:p>
+      <w:pPr>
+        <w:rPr>
+          <w:lang w:val="en-GB"/>
+        </w:rPr>
+      </w:pPr>
+    </w:p>
+    <w:p>
+      <w:pPr>
+        <w:rPr>
+          <w:lang w:val="en-GB"/>
+        </w:rPr>
+      </w:pPr>
+      <w:r>
+        <w:rPr>
+          <w:lang w:val="en-GB"/>
+        </w:rPr>
+        <w:t>{'</w:t>
+      </w:r>
+      <w:proofErr w:type="spellStart"/>
+      <w:r>
+        <w:rPr>
+          <w:lang w:val="en-GB"/>
+        </w:rPr>
+        <w:t>MaxRR</w:t>
+      </w:r>
+      <w:proofErr w:type="spellEnd"/>
+      <w:r>
+        <w:rPr>
+          <w:lang w:val="en-GB"/>
+        </w:rPr>
+        <w:t>': 0.969004213061794, '</w:t>
+      </w:r>
+      <w:proofErr w:type="spellStart"/>
+      <w:r>
+        <w:rPr>
+          <w:lang w:val="en-GB"/>
+        </w:rPr>
+        <w:t>MinRR</w:t>
+      </w:r>
+      <w:proofErr w:type="spellEnd"/>
+      <w:r>
+        <w:rPr>
+          <w:lang w:val="en-GB"/>
+        </w:rPr>
+        <w:t>': 0.5910025695764034, '</w:t>
+      </w:r>
+      <w:proofErr w:type="spellStart"/>
+      <w:r>
+        <w:rPr>
+          <w:lang w:val="en-GB"/>
+        </w:rPr>
+        <w:t>AvgRR</w:t>
+      </w:r>
+      <w:proofErr w:type="spellEnd"/>
+      <w:r>
+        <w:rPr>
+          <w:lang w:val="en-GB"/>
+        </w:rPr>
+        <w:t>': 0.799695233208198, '</w:t>
+      </w:r>
+      <w:proofErr w:type="spellStart"/>
+      <w:r>
+        <w:rPr>
+          <w:lang w:val="en-GB"/>
+        </w:rPr>
+        <w:t>MaxBPM</w:t>
+      </w:r>
+      <w:proofErr w:type="spellEnd"/>
+      <w:r>
+        <w:rPr>
+          <w:lang w:val="en-GB"/>
+        </w:rPr>
+        <w:t>': 101.52240123592787, '</w:t>
+      </w:r>
+      <w:proofErr w:type="spellStart"/>
+      <w:r>
+        <w:rPr>
+          <w:lang w:val="en-GB"/>
+        </w:rPr>
+        <w:t>MinBPM</w:t>
+      </w:r>
+      <w:proofErr w:type="spellEnd"/>
+      <w:r>
+        <w:rPr>
+          <w:lang w:val="en-GB"/>
+        </w:rPr>
+        <w:t>': 61.919235428725386, '</w:t>
+      </w:r>
+      <w:proofErr w:type="spellStart"/>
+      <w:r>
+        <w:rPr>
+          <w:lang w:val="en-GB"/>
+        </w:rPr>
+        <w:t>AvgBPM</w:t>
+      </w:r>
+      <w:proofErr w:type="spellEnd"/>
+      <w:r>
+        <w:rPr>
+          <w:lang w:val="en-GB"/>
+        </w:rPr>
+        <w:t>': 75.02858277558245, 'SDNN': 0.06995255337045186, 'SD1': 0.05554890948019172, 'SD2': 0.08185986868822415, 'SD1/SD2': 0.6785853724217205, 'NN20': 179, 'pNN20': 61, 'NN50': 51, 'pNN50': 17, '</w:t>
+      </w:r>
+      <w:proofErr w:type="spellStart"/>
+      <w:r>
+        <w:rPr>
+          <w:lang w:val="en-GB"/>
+        </w:rPr>
+        <w:t>ULF_Power</w:t>
+      </w:r>
+      <w:proofErr w:type="spellEnd"/>
+      <w:r>
+        <w:rPr>
+          <w:lang w:val="en-GB"/>
+        </w:rPr>
+        <w:t>': 0.0, '</w:t>
+      </w:r>
+      <w:proofErr w:type="spellStart"/>
+      <w:r>
+        <w:rPr>
+          <w:lang w:val="en-GB"/>
+        </w:rPr>
+        <w:t>VLF_Power</w:t>
+      </w:r>
+      <w:proofErr w:type="spellEnd"/>
+      <w:r>
+        <w:rPr>
+          <w:lang w:val="en-GB"/>
+        </w:rPr>
+        <w:t>': 0.00163, '</w:t>
+      </w:r>
+      <w:proofErr w:type="spellStart"/>
+      <w:r>
+        <w:rPr>
+          <w:lang w:val="en-GB"/>
+        </w:rPr>
+        <w:t>LF_Power</w:t>
+      </w:r>
+      <w:proofErr w:type="spellEnd"/>
+      <w:r>
+        <w:rPr>
+          <w:lang w:val="en-GB"/>
+        </w:rPr>
+        <w:t>': 0.00072, '</w:t>
+      </w:r>
+      <w:proofErr w:type="spellStart"/>
+      <w:r>
+        <w:rPr>
+          <w:lang w:val="en-GB"/>
+        </w:rPr>
+        <w:t>HF_Power</w:t>
+      </w:r>
+      <w:proofErr w:type="spellEnd"/>
+      <w:r>
+        <w:rPr>
+          <w:lang w:val="en-GB"/>
+        </w:rPr>
+        <w:t>': 0.00066, '</w:t>
+      </w:r>
+      <w:proofErr w:type="spellStart"/>
+      <w:r>
+        <w:rPr>
+          <w:lang w:val="en-GB"/>
+        </w:rPr>
+        <w:t>LF_HF_Ratio</w:t>
+      </w:r>
+      <w:proofErr w:type="spellEnd"/>
+      <w:r>
+        <w:rPr>
+          <w:lang w:val="en-GB"/>
+        </w:rPr>
+        <w:t>': 1.090909090909091, '</w:t>
+      </w:r>
+      <w:proofErr w:type="spellStart"/>
+      <w:r>
+        <w:rPr>
+          <w:lang w:val="en-GB"/>
+        </w:rPr>
+        <w:t>Total_Power</w:t>
+      </w:r>
+      <w:proofErr w:type="spellEnd"/>
+      <w:r>
+        <w:rPr>
+          <w:lang w:val="en-GB"/>
+        </w:rPr>
+        <w:t>': 0.00301}</w:t>
+      </w:r>
+    </w:p>
+    <w:p>
+      <w:pPr>
+        <w:rPr>
+          <w:lang w:val="en-GB"/>
+        </w:rPr>
+      </w:pPr>
+    </w:p>
+    <w:p>
+      <w:pPr>
+        <w:rPr>
+          <w:lang w:val="en-GB"/>
+        </w:rPr>
+      </w:pPr>
+    </w:p>
+    <w:p>
+      <w:pPr>
+        <w:rPr>
+          <w:lang w:val="en-GB"/>
+        </w:rPr>
+      </w:pPr>
+      <w:r>
+        <w:rPr>
+          <w:lang w:val="en-GB"/>
+        </w:rPr>
+        <w:t>{'</w:t>
+      </w:r>
+      <w:proofErr w:type="spellStart"/>
+      <w:r>
+        <w:rPr>
+          <w:lang w:val="en-GB"/>
+        </w:rPr>
+        <w:t>MaxRR</w:t>
+      </w:r>
+      <w:proofErr w:type="spellEnd"/>
+      <w:r>
+        <w:rPr>
+          <w:lang w:val="en-GB"/>
+        </w:rPr>
+        <w:t>': 13.531034873801246, '</w:t>
+      </w:r>
+      <w:proofErr w:type="spellStart"/>
+      <w:r>
+        <w:rPr>
+          <w:lang w:val="en-GB"/>
+        </w:rPr>
+        <w:t>MinRR</w:t>
+      </w:r>
+      <w:proofErr w:type="spellEnd"/>
+      <w:r>
+        <w:rPr>
+          <w:lang w:val="en-GB"/>
+        </w:rPr>
+        <w:t>': 0.22900059020770414, '</w:t>
+      </w:r>
+      <w:proofErr w:type="spellStart"/>
+      <w:r>
+        <w:rPr>
+          <w:lang w:val="en-GB"/>
+        </w:rPr>
+        <w:t>AvgRR</w:t>
+      </w:r>
+      <w:proofErr w:type="spellEnd"/>
+      <w:r>
+        <w:rPr>
+          <w:lang w:val="en-GB"/>
+        </w:rPr>
+        <w:t>': 0.8645888424949877, '</w:t>
+      </w:r>
+      <w:proofErr w:type="spellStart"/>
+      <w:r>
+        <w:rPr>
+          <w:lang w:val="en-GB"/>
+        </w:rPr>
+        <w:t>MaxBPM</w:t>
+      </w:r>
+      <w:proofErr w:type="spellEnd"/>
+      <w:r>
+        <w:rPr>
+          <w:lang w:val="en-GB"/>
+        </w:rPr>
+        <w:t>': 262.00805834421584, '</w:t>
+      </w:r>
+      <w:proofErr w:type="spellStart"/>
+      <w:r>
+        <w:rPr>
+          <w:lang w:val="en-GB"/>
+        </w:rPr>
+        <w:t>MinBPM</w:t>
+      </w:r>
+      <w:proofErr w:type="spellEnd"/>
+      <w:r>
+        <w:rPr>
+          <w:lang w:val="en-GB"/>
+        </w:rPr>
+        <w:t>': 4.43425063637755, '</w:t>
+      </w:r>
+      <w:proofErr w:type="spellStart"/>
+      <w:r>
+        <w:rPr>
+          <w:lang w:val="en-GB"/>
+        </w:rPr>
+        <w:t>AvgBPM</w:t>
+      </w:r>
+      <w:proofErr w:type="spellEnd"/>
+      <w:r>
+        <w:rPr>
+          <w:lang w:val="en-GB"/>
+        </w:rPr>
+        <w:t>': 69.3971481598756, 'SDNN': 0.808878124203554, 'SD1': 0.41302357843495646, 'SD2': 1.0667610619472871, 'SD1/SD2': 0.38717534147807653, 'NN20': 201, 'pNN20': 65, 'NN50': 108, 'pNN50': 35, '</w:t>
+      </w:r>
+      <w:proofErr w:type="spellStart"/>
+      <w:r>
+        <w:rPr>
+          <w:lang w:val="en-GB"/>
+        </w:rPr>
+        <w:t>ULF_Power</w:t>
+      </w:r>
+      <w:proofErr w:type="spellEnd"/>
+      <w:r>
+        <w:rPr>
+          <w:lang w:val="en-GB"/>
+        </w:rPr>
+        <w:t>': 0.0, '</w:t>
+      </w:r>
+      <w:proofErr w:type="spellStart"/>
+      <w:r>
+        <w:rPr>
+          <w:lang w:val="en-GB"/>
+        </w:rPr>
+        <w:t>VLF_Power</w:t>
+      </w:r>
+      <w:proofErr w:type="spellEnd"/>
+      <w:r>
+        <w:rPr>
+          <w:lang w:val="en-GB"/>
+        </w:rPr>
+        <w:t>': 0.01012, '</w:t>
+      </w:r>
+      <w:proofErr w:type="spellStart"/>
+      <w:r>
+        <w:rPr>
+          <w:lang w:val="en-GB"/>
+        </w:rPr>
+        <w:t>LF_Power</w:t>
+      </w:r>
+      <w:proofErr w:type="spellEnd"/>
+      <w:r>
+        <w:rPr>
+          <w:lang w:val="en-GB"/>
+        </w:rPr>
+        <w:t>': 0.00589, '</w:t>
+      </w:r>
+      <w:proofErr w:type="spellStart"/>
+      <w:r>
+        <w:rPr>
+          <w:lang w:val="en-GB"/>
+        </w:rPr>
+        <w:t>HF_Power</w:t>
+      </w:r>
+      <w:proofErr w:type="spellEnd"/>
+      <w:r>
+        <w:rPr>
+          <w:lang w:val="en-GB"/>
+        </w:rPr>
+        <w:t>': 0.00159, '</w:t>
+      </w:r>
+      <w:proofErr w:type="spellStart"/>
+      <w:r>
+        <w:rPr>
+          <w:lang w:val="en-GB"/>
+        </w:rPr>
+        <w:t>LF_HF_Ratio</w:t>
+      </w:r>
+      <w:proofErr w:type="spellEnd"/>
+      <w:r>
+        <w:rPr>
+          <w:lang w:val="en-GB"/>
+        </w:rPr>
+        <w:t>': 3.7044025157232703, '</w:t>
+      </w:r>
+      <w:proofErr w:type="spellStart"/>
+      <w:r>
+        <w:rPr>
+          <w:lang w:val="en-GB"/>
+        </w:rPr>
+        <w:t>Total_Power</w:t>
+      </w:r>
+      <w:proofErr w:type="spellEnd"/>
+      <w:r>
+        <w:rPr>
+          <w:lang w:val="en-GB"/>
+        </w:rPr>
+        <w:t>': 0.0176}</w:t>
       </w:r>
     </w:p>
     <w:sectPr>

</xml_diff>